<commit_message>
Reporte y actualizacion de log
</commit_message>
<xml_diff>
--- a/tspi/ciclo-4/strat4/strat4.docx
+++ b/tspi/ciclo-4/strat4/strat4.docx
@@ -17,17 +17,7 @@
           <w:b/>
           <w:sz w:val="28"/>
         </w:rPr>
-        <w:t>STR</w:t>
-      </w:r>
-      <w:bookmarkStart w:id="0" w:name="_GoBack"/>
-      <w:bookmarkEnd w:id="0"/>
-      <w:r>
-        <w:rPr>
-          <w:rFonts w:ascii="Times New Roman" w:hAnsi="Times New Roman" w:cs="Times New Roman"/>
-          <w:b/>
-          <w:sz w:val="28"/>
-        </w:rPr>
-        <w:t>ATEGY FORM</w:t>
+        <w:t>STRATEGY FORM</w:t>
       </w:r>
       <w:r>
         <w:rPr>
@@ -51,7 +41,6 @@
           <w:sz w:val="24"/>
         </w:rPr>
       </w:pPr>
-      <w:proofErr w:type="spellStart"/>
       <w:r>
         <w:rPr>
           <w:rFonts w:ascii="Times New Roman" w:hAnsi="Times New Roman" w:cs="Times New Roman"/>
@@ -60,7 +49,6 @@
         </w:rPr>
         <w:t>Criterio</w:t>
       </w:r>
-      <w:proofErr w:type="spellEnd"/>
     </w:p>
     <w:p>
       <w:pPr>
@@ -75,23 +63,13 @@
           <w:sz w:val="24"/>
         </w:rPr>
       </w:pPr>
-      <w:proofErr w:type="spellStart"/>
       <w:r>
         <w:rPr>
           <w:rFonts w:ascii="Times New Roman" w:hAnsi="Times New Roman" w:cs="Times New Roman"/>
           <w:b/>
           <w:sz w:val="24"/>
         </w:rPr>
-        <w:t>Diseño</w:t>
-      </w:r>
-      <w:proofErr w:type="spellEnd"/>
-      <w:r>
-        <w:rPr>
-          <w:rFonts w:ascii="Times New Roman" w:hAnsi="Times New Roman" w:cs="Times New Roman"/>
-          <w:b/>
-          <w:sz w:val="24"/>
-        </w:rPr>
-        <w:t xml:space="preserve"> c</w:t>
+        <w:t>Diseño c</w:t>
       </w:r>
       <w:r>
         <w:rPr>
@@ -114,7 +92,6 @@
           <w:b/>
         </w:rPr>
       </w:pPr>
-      <w:proofErr w:type="spellStart"/>
       <w:r>
         <w:rPr>
           <w:rFonts w:ascii="Times New Roman" w:hAnsi="Times New Roman" w:cs="Times New Roman"/>
@@ -122,7 +99,6 @@
         </w:rPr>
         <w:t>Problema</w:t>
       </w:r>
-      <w:proofErr w:type="spellEnd"/>
     </w:p>
     <w:p>
       <w:pPr>
@@ -144,20 +120,33 @@
           <w:szCs w:val="24"/>
           <w:lang w:val="es-ES_tradnl"/>
         </w:rPr>
-        <w:t xml:space="preserve">El cliente es una casa de software que utiliza la herramienta </w:t>
-      </w:r>
-      <w:proofErr w:type="spellStart"/>
-      <w:r>
-        <w:rPr>
-          <w:rFonts w:ascii="Times New Roman" w:hAnsi="Times New Roman" w:cs="Times New Roman"/>
+        <w:t>El cliente es una casa de software que utiliza la herramienta RedMine</w:t>
+      </w:r>
+      <w:r>
+        <w:rPr>
+          <w:rFonts w:ascii="Times New Roman" w:hAnsi="Times New Roman" w:cs="Times New Roman"/>
+          <w:b/>
+          <w:bCs/>
           <w:sz w:val="20"/>
           <w:szCs w:val="24"/>
           <w:lang w:val="es-ES_tradnl"/>
         </w:rPr>
-        <w:t>RedMine</w:t>
-      </w:r>
-      <w:proofErr w:type="spellEnd"/>
-      <w:r>
+        <w:t xml:space="preserve"> </w:t>
+      </w:r>
+      <w:r>
+        <w:rPr>
+          <w:rFonts w:ascii="Times New Roman" w:hAnsi="Times New Roman" w:cs="Times New Roman"/>
+          <w:sz w:val="20"/>
+          <w:szCs w:val="24"/>
+          <w:lang w:val="es-ES_tradnl"/>
+        </w:rPr>
+        <w:t>para el manejo de sus proyectos. Actualmente este configura los proyectos creando un archivo en Excel, en el cual especifica las informaciones generales del proyecto. Así como también cada una de las tareas con sus dependencias y estimados. A partir de este punto utiliza una herramienta que importa el archivo de Excel a RedMine. Luego de importado y configurado el proyecto, el cliente asigna las tareas a los recursos dependiendo de su disponibilidad.</w:t>
+      </w:r>
+    </w:p>
+    <w:p>
+      <w:pPr>
+        <w:ind w:firstLine="720"/>
+        <w:jc w:val="both"/>
         <w:rPr>
           <w:rFonts w:ascii="Times New Roman" w:hAnsi="Times New Roman" w:cs="Times New Roman"/>
           <w:b/>
@@ -166,8 +155,7 @@
           <w:szCs w:val="24"/>
           <w:lang w:val="es-ES_tradnl"/>
         </w:rPr>
-        <w:t xml:space="preserve"> </w:t>
-      </w:r>
+      </w:pPr>
       <w:r>
         <w:rPr>
           <w:rFonts w:ascii="Times New Roman" w:hAnsi="Times New Roman" w:cs="Times New Roman"/>
@@ -175,19 +163,20 @@
           <w:szCs w:val="24"/>
           <w:lang w:val="es-ES_tradnl"/>
         </w:rPr>
-        <w:t xml:space="preserve">para el manejo de sus proyectos. Actualmente este configura los proyectos creando un archivo en Excel, en el cual especifica las informaciones generales del proyecto. Así como también cada una de las tareas con sus dependencias y estimados. A partir de este punto utiliza una herramienta que importa el archivo de Excel a </w:t>
-      </w:r>
-      <w:proofErr w:type="spellStart"/>
-      <w:r>
+        <w:t>Tener que calcular los estimados y crear la calendarización de las tareas de un proyecto manualmente, y no conocer la disponibilidad real de sus recursos para poder asignarlos, son los problemas principales que enfrenta el cliente.</w:t>
+      </w:r>
+    </w:p>
+    <w:p>
+      <w:pPr>
+        <w:ind w:firstLine="720"/>
+        <w:jc w:val="both"/>
         <w:rPr>
           <w:rFonts w:ascii="Times New Roman" w:hAnsi="Times New Roman" w:cs="Times New Roman"/>
           <w:sz w:val="20"/>
           <w:szCs w:val="24"/>
           <w:lang w:val="es-ES_tradnl"/>
         </w:rPr>
-        <w:t>RedMine</w:t>
-      </w:r>
-      <w:proofErr w:type="spellEnd"/>
+      </w:pPr>
       <w:r>
         <w:rPr>
           <w:rFonts w:ascii="Times New Roman" w:hAnsi="Times New Roman" w:cs="Times New Roman"/>
@@ -195,71 +184,7 @@
           <w:szCs w:val="24"/>
           <w:lang w:val="es-ES_tradnl"/>
         </w:rPr>
-        <w:t>. Luego de importado y configurado el proyecto, el cliente asigna las tareas a los recursos dependiendo de su disponibilidad.</w:t>
-      </w:r>
-    </w:p>
-    <w:p>
-      <w:pPr>
-        <w:ind w:firstLine="720"/>
-        <w:jc w:val="both"/>
-        <w:rPr>
-          <w:rFonts w:ascii="Times New Roman" w:hAnsi="Times New Roman" w:cs="Times New Roman"/>
-          <w:b/>
-          <w:bCs/>
-          <w:sz w:val="20"/>
-          <w:szCs w:val="24"/>
-          <w:lang w:val="es-ES_tradnl"/>
-        </w:rPr>
-      </w:pPr>
-      <w:r>
-        <w:rPr>
-          <w:rFonts w:ascii="Times New Roman" w:hAnsi="Times New Roman" w:cs="Times New Roman"/>
-          <w:sz w:val="20"/>
-          <w:szCs w:val="24"/>
-          <w:lang w:val="es-ES_tradnl"/>
-        </w:rPr>
-        <w:t>Tener que calcular los estimados y crear la calendarización de las tareas de un proyecto manualmente, y no conocer la disponibilidad real de sus recursos para poder asignarlos, son los problemas principales que enfrenta el cliente.</w:t>
-      </w:r>
-    </w:p>
-    <w:p>
-      <w:pPr>
-        <w:ind w:firstLine="720"/>
-        <w:jc w:val="both"/>
-        <w:rPr>
-          <w:rFonts w:ascii="Times New Roman" w:hAnsi="Times New Roman" w:cs="Times New Roman"/>
-          <w:sz w:val="20"/>
-          <w:szCs w:val="24"/>
-          <w:lang w:val="es-ES_tradnl"/>
-        </w:rPr>
-      </w:pPr>
-      <w:r>
-        <w:rPr>
-          <w:rFonts w:ascii="Times New Roman" w:hAnsi="Times New Roman" w:cs="Times New Roman"/>
-          <w:sz w:val="20"/>
-          <w:szCs w:val="24"/>
-          <w:lang w:val="es-ES_tradnl"/>
-        </w:rPr>
-        <w:t xml:space="preserve">La razón por la cual asignar las tareas a los recursos requiere de mucho esfuerzo y tiempo para el cliente, es debido a que este no conoce la disponibilidad real de sus recursos. </w:t>
-      </w:r>
-      <w:proofErr w:type="spellStart"/>
-      <w:r>
-        <w:rPr>
-          <w:rFonts w:ascii="Times New Roman" w:hAnsi="Times New Roman" w:cs="Times New Roman"/>
-          <w:sz w:val="20"/>
-          <w:szCs w:val="24"/>
-          <w:lang w:val="es-ES_tradnl"/>
-        </w:rPr>
-        <w:t>RedMine</w:t>
-      </w:r>
-      <w:proofErr w:type="spellEnd"/>
-      <w:r>
-        <w:rPr>
-          <w:rFonts w:ascii="Times New Roman" w:hAnsi="Times New Roman" w:cs="Times New Roman"/>
-          <w:sz w:val="20"/>
-          <w:szCs w:val="24"/>
-          <w:lang w:val="es-ES_tradnl"/>
-        </w:rPr>
-        <w:t xml:space="preserve"> no permite especificar la cantidad de horas laborables de un recurso, ni tampoco el porcentaje de horas—de las que tiene disponible—que un recurso estará comprometido en un proyecto.</w:t>
+        <w:t>La razón por la cual asignar las tareas a los recursos requiere de mucho esfuerzo y tiempo para el cliente, es debido a que este no conoce la disponibilidad real de sus recursos. RedMine no permite especificar la cantidad de horas laborables de un recurso, ni tampoco el porcentaje de horas—de las que tiene disponible—que un recurso estará comprometido en un proyecto.</w:t>
       </w:r>
     </w:p>
     <w:p>
@@ -274,7 +199,6 @@
           <w:b/>
         </w:rPr>
       </w:pPr>
-      <w:proofErr w:type="spellStart"/>
       <w:r>
         <w:rPr>
           <w:rFonts w:ascii="Times New Roman" w:hAnsi="Times New Roman" w:cs="Times New Roman"/>
@@ -282,7 +206,6 @@
         </w:rPr>
         <w:t>Funcionalidades</w:t>
       </w:r>
-      <w:proofErr w:type="spellEnd"/>
     </w:p>
     <w:p>
       <w:pPr>
@@ -417,7 +340,6 @@
           <w:sz w:val="24"/>
         </w:rPr>
       </w:pPr>
-      <w:proofErr w:type="spellStart"/>
       <w:r>
         <w:rPr>
           <w:rFonts w:ascii="Times New Roman" w:hAnsi="Times New Roman" w:cs="Times New Roman"/>
@@ -440,27 +362,8 @@
           <w:b/>
           <w:sz w:val="24"/>
         </w:rPr>
-        <w:t>gia</w:t>
-      </w:r>
-      <w:proofErr w:type="spellEnd"/>
-      <w:r>
-        <w:rPr>
-          <w:rFonts w:ascii="Times New Roman" w:hAnsi="Times New Roman" w:cs="Times New Roman"/>
-          <w:b/>
-          <w:sz w:val="24"/>
-        </w:rPr>
-        <w:t xml:space="preserve"> de </w:t>
-      </w:r>
-      <w:proofErr w:type="spellStart"/>
-      <w:r>
-        <w:rPr>
-          <w:rFonts w:ascii="Times New Roman" w:hAnsi="Times New Roman" w:cs="Times New Roman"/>
-          <w:b/>
-          <w:sz w:val="24"/>
-        </w:rPr>
-        <w:t>desarrollo</w:t>
-      </w:r>
-      <w:proofErr w:type="spellEnd"/>
+        <w:t>gia de desarrollo</w:t>
+      </w:r>
     </w:p>
     <w:p>
       <w:pPr>
@@ -497,23 +400,13 @@
           <w:szCs w:val="20"/>
         </w:rPr>
       </w:pPr>
-      <w:proofErr w:type="spellStart"/>
       <w:r>
         <w:rPr>
           <w:rFonts w:ascii="Times New Roman" w:hAnsi="Times New Roman" w:cs="Times New Roman"/>
           <w:sz w:val="20"/>
           <w:szCs w:val="20"/>
         </w:rPr>
-        <w:t>Desarrollo</w:t>
-      </w:r>
-      <w:proofErr w:type="spellEnd"/>
-      <w:r>
-        <w:rPr>
-          <w:rFonts w:ascii="Times New Roman" w:hAnsi="Times New Roman" w:cs="Times New Roman"/>
-          <w:sz w:val="20"/>
-          <w:szCs w:val="20"/>
-        </w:rPr>
-        <w:t xml:space="preserve"> del </w:t>
+        <w:t xml:space="preserve">Desarrollo del </w:t>
       </w:r>
       <w:r>
         <w:rPr>
@@ -546,23 +439,13 @@
           <w:szCs w:val="20"/>
         </w:rPr>
       </w:pPr>
-      <w:proofErr w:type="spellStart"/>
       <w:r>
         <w:rPr>
           <w:rFonts w:ascii="Times New Roman" w:hAnsi="Times New Roman" w:cs="Times New Roman"/>
           <w:sz w:val="20"/>
           <w:szCs w:val="20"/>
         </w:rPr>
-        <w:t>Desarrollo</w:t>
-      </w:r>
-      <w:proofErr w:type="spellEnd"/>
-      <w:r>
-        <w:rPr>
-          <w:rFonts w:ascii="Times New Roman" w:hAnsi="Times New Roman" w:cs="Times New Roman"/>
-          <w:sz w:val="20"/>
-          <w:szCs w:val="20"/>
-        </w:rPr>
-        <w:t xml:space="preserve"> del back </w:t>
+        <w:t xml:space="preserve">Desarrollo del back </w:t>
       </w:r>
       <w:r>
         <w:rPr>
@@ -644,9 +527,8 @@
           <w:szCs w:val="20"/>
           <w:lang w:val="es-DO"/>
         </w:rPr>
-        <w:t xml:space="preserve"> del sistema (tanto en el </w:t>
-      </w:r>
-      <w:proofErr w:type="spellStart"/>
+        <w:t xml:space="preserve"> del sistema (tanto en el front </w:t>
+      </w:r>
       <w:r>
         <w:rPr>
           <w:rFonts w:ascii="Times New Roman" w:hAnsi="Times New Roman" w:cs="Times New Roman"/>
@@ -654,9 +536,8 @@
           <w:szCs w:val="20"/>
           <w:lang w:val="es-DO"/>
         </w:rPr>
-        <w:t>front</w:t>
-      </w:r>
-      <w:proofErr w:type="spellEnd"/>
+        <w:t>end como en</w:t>
+      </w:r>
       <w:r>
         <w:rPr>
           <w:rFonts w:ascii="Times New Roman" w:hAnsi="Times New Roman" w:cs="Times New Roman"/>
@@ -664,9 +545,8 @@
           <w:szCs w:val="20"/>
           <w:lang w:val="es-DO"/>
         </w:rPr>
-        <w:t xml:space="preserve"> </w:t>
-      </w:r>
-      <w:proofErr w:type="spellStart"/>
+        <w:t xml:space="preserve"> el back </w:t>
+      </w:r>
       <w:r>
         <w:rPr>
           <w:rFonts w:ascii="Times New Roman" w:hAnsi="Times New Roman" w:cs="Times New Roman"/>
@@ -674,46 +554,7 @@
           <w:szCs w:val="20"/>
           <w:lang w:val="es-DO"/>
         </w:rPr>
-        <w:t>end</w:t>
-      </w:r>
-      <w:proofErr w:type="spellEnd"/>
-      <w:r>
-        <w:rPr>
-          <w:rFonts w:ascii="Times New Roman" w:hAnsi="Times New Roman" w:cs="Times New Roman"/>
-          <w:sz w:val="20"/>
-          <w:szCs w:val="20"/>
-          <w:lang w:val="es-DO"/>
-        </w:rPr>
-        <w:t xml:space="preserve"> como en</w:t>
-      </w:r>
-      <w:r>
-        <w:rPr>
-          <w:rFonts w:ascii="Times New Roman" w:hAnsi="Times New Roman" w:cs="Times New Roman"/>
-          <w:sz w:val="20"/>
-          <w:szCs w:val="20"/>
-          <w:lang w:val="es-DO"/>
-        </w:rPr>
-        <w:t xml:space="preserve"> el back </w:t>
-      </w:r>
-      <w:proofErr w:type="spellStart"/>
-      <w:r>
-        <w:rPr>
-          <w:rFonts w:ascii="Times New Roman" w:hAnsi="Times New Roman" w:cs="Times New Roman"/>
-          <w:sz w:val="20"/>
-          <w:szCs w:val="20"/>
-          <w:lang w:val="es-DO"/>
-        </w:rPr>
-        <w:t>end</w:t>
-      </w:r>
-      <w:proofErr w:type="spellEnd"/>
-      <w:r>
-        <w:rPr>
-          <w:rFonts w:ascii="Times New Roman" w:hAnsi="Times New Roman" w:cs="Times New Roman"/>
-          <w:sz w:val="20"/>
-          <w:szCs w:val="20"/>
-          <w:lang w:val="es-DO"/>
-        </w:rPr>
-        <w:t xml:space="preserve">) deben tener claro que tienen de entrada y que producirán de salida, en otras palabras </w:t>
+        <w:t xml:space="preserve">end) deben tener claro que tienen de entrada y que producirán de salida, en otras palabras </w:t>
       </w:r>
       <w:r>
         <w:rPr>
@@ -803,7 +644,6 @@
           <w:sz w:val="24"/>
         </w:rPr>
       </w:pPr>
-      <w:proofErr w:type="spellStart"/>
       <w:r>
         <w:rPr>
           <w:rFonts w:ascii="Times New Roman" w:hAnsi="Times New Roman" w:cs="Times New Roman"/>
@@ -821,7 +661,6 @@
         </w:rPr>
         <w:t>os</w:t>
       </w:r>
-      <w:proofErr w:type="spellEnd"/>
     </w:p>
     <w:p>
       <w:pPr>
@@ -843,31 +682,39 @@
           <w:sz w:val="20"/>
           <w:lang w:val="es-DO"/>
         </w:rPr>
-        <w:t>No tenemos</w:t>
-      </w:r>
-      <w:r>
-        <w:rPr>
-          <w:rFonts w:ascii="Times New Roman" w:hAnsi="Times New Roman" w:cs="Times New Roman"/>
-          <w:sz w:val="20"/>
-          <w:lang w:val="es-DO"/>
-        </w:rPr>
-        <w:t xml:space="preserve"> plan de testeo, en consecuencia</w:t>
-      </w:r>
-      <w:r>
-        <w:rPr>
-          <w:rFonts w:ascii="Times New Roman" w:hAnsi="Times New Roman" w:cs="Times New Roman"/>
-          <w:sz w:val="20"/>
-          <w:lang w:val="es-DO"/>
-        </w:rPr>
-        <w:t xml:space="preserve"> no garantizamos el correcto funcionamiento del sistema</w:t>
-      </w:r>
-      <w:r>
-        <w:rPr>
-          <w:rFonts w:ascii="Times New Roman" w:hAnsi="Times New Roman" w:cs="Times New Roman"/>
-          <w:sz w:val="20"/>
-          <w:lang w:val="es-DO"/>
-        </w:rPr>
-        <w:t>.</w:t>
+        <w:t xml:space="preserve">No se sabe si el algoritmo de calendarización satisface la restricción de </w:t>
+      </w:r>
+      <w:r>
+        <w:rPr>
+          <w:rFonts w:ascii="Times New Roman" w:hAnsi="Times New Roman" w:cs="Times New Roman"/>
+          <w:sz w:val="20"/>
+          <w:lang w:val="es-DO"/>
+        </w:rPr>
+        <w:t xml:space="preserve">rendimiento (2 minutos </w:t>
+      </w:r>
+      <w:r>
+        <w:rPr>
+          <w:rFonts w:ascii="Times New Roman" w:hAnsi="Times New Roman" w:cs="Times New Roman"/>
+          <w:sz w:val="20"/>
+          <w:lang w:val="es-DO"/>
+        </w:rPr>
+        <w:t>máximos</w:t>
+      </w:r>
+      <w:r>
+        <w:rPr>
+          <w:rFonts w:ascii="Times New Roman" w:hAnsi="Times New Roman" w:cs="Times New Roman"/>
+          <w:sz w:val="20"/>
+          <w:lang w:val="es-DO"/>
+        </w:rPr>
+        <w:t xml:space="preserve">),  </w:t>
+      </w:r>
+      <w:r>
+        <w:rPr>
+          <w:rFonts w:ascii="Times New Roman" w:hAnsi="Times New Roman" w:cs="Times New Roman"/>
+          <w:sz w:val="20"/>
+          <w:lang w:val="es-DO"/>
+        </w:rPr>
+        <w:t>por lo tanto el proyecto se considerará un fracaso.</w:t>
       </w:r>
     </w:p>
     <w:p>
@@ -890,39 +737,23 @@
           <w:sz w:val="20"/>
           <w:lang w:val="es-DO"/>
         </w:rPr>
-        <w:t xml:space="preserve">No se sabe si el algoritmo de calendarización satisface la restricción de </w:t>
-      </w:r>
-      <w:r>
-        <w:rPr>
-          <w:rFonts w:ascii="Times New Roman" w:hAnsi="Times New Roman" w:cs="Times New Roman"/>
-          <w:sz w:val="20"/>
-          <w:lang w:val="es-DO"/>
-        </w:rPr>
-        <w:t xml:space="preserve">rendimiento (2 minutos </w:t>
-      </w:r>
-      <w:r>
-        <w:rPr>
-          <w:rFonts w:ascii="Times New Roman" w:hAnsi="Times New Roman" w:cs="Times New Roman"/>
-          <w:sz w:val="20"/>
-          <w:lang w:val="es-DO"/>
-        </w:rPr>
-        <w:t>máximos</w:t>
-      </w:r>
-      <w:r>
-        <w:rPr>
-          <w:rFonts w:ascii="Times New Roman" w:hAnsi="Times New Roman" w:cs="Times New Roman"/>
-          <w:sz w:val="20"/>
-          <w:lang w:val="es-DO"/>
-        </w:rPr>
-        <w:t xml:space="preserve">),  </w:t>
-      </w:r>
-      <w:r>
-        <w:rPr>
-          <w:rFonts w:ascii="Times New Roman" w:hAnsi="Times New Roman" w:cs="Times New Roman"/>
-          <w:sz w:val="20"/>
-          <w:lang w:val="es-DO"/>
-        </w:rPr>
-        <w:t>por lo tanto el proyecto se considerará un fracaso.</w:t>
+        <w:t>No podremos replicar todos los elementos comprendidos en el ambiente de trabajo del cliente, por lo que esto traer</w:t>
+      </w:r>
+      <w:r>
+        <w:rPr>
+          <w:rFonts w:ascii="Times New Roman" w:hAnsi="Times New Roman" w:cs="Times New Roman"/>
+          <w:sz w:val="20"/>
+          <w:lang w:val="es-DO"/>
+        </w:rPr>
+        <w:t>á</w:t>
+      </w:r>
+      <w:r>
+        <w:rPr>
+          <w:rFonts w:ascii="Times New Roman" w:hAnsi="Times New Roman" w:cs="Times New Roman"/>
+          <w:sz w:val="20"/>
+          <w:lang w:val="es-DO"/>
+        </w:rPr>
+        <w:t xml:space="preserve"> problemas de comunicación con elementos fuera del sistema y causar un “snowball effect”,  afectando el funcionamiento de nuestro sistema.</w:t>
       </w:r>
     </w:p>
     <w:p>
@@ -945,59 +776,17 @@
           <w:sz w:val="20"/>
           <w:lang w:val="es-DO"/>
         </w:rPr>
-        <w:t>No podremos replicar todos los elementos comprendidos en el ambiente de trabajo del cliente, por lo que esto traer</w:t>
-      </w:r>
-      <w:r>
-        <w:rPr>
-          <w:rFonts w:ascii="Times New Roman" w:hAnsi="Times New Roman" w:cs="Times New Roman"/>
-          <w:sz w:val="20"/>
-          <w:lang w:val="es-DO"/>
-        </w:rPr>
-        <w:t>á</w:t>
-      </w:r>
-      <w:r>
-        <w:rPr>
-          <w:rFonts w:ascii="Times New Roman" w:hAnsi="Times New Roman" w:cs="Times New Roman"/>
-          <w:sz w:val="20"/>
-          <w:lang w:val="es-DO"/>
-        </w:rPr>
-        <w:t xml:space="preserve"> problemas de comunicación con elementos fuera del sistema y causar un “</w:t>
-      </w:r>
-      <w:proofErr w:type="spellStart"/>
-      <w:r>
-        <w:rPr>
-          <w:rFonts w:ascii="Times New Roman" w:hAnsi="Times New Roman" w:cs="Times New Roman"/>
-          <w:sz w:val="20"/>
-          <w:lang w:val="es-DO"/>
-        </w:rPr>
-        <w:t>snowball</w:t>
-      </w:r>
-      <w:proofErr w:type="spellEnd"/>
-      <w:r>
-        <w:rPr>
-          <w:rFonts w:ascii="Times New Roman" w:hAnsi="Times New Roman" w:cs="Times New Roman"/>
-          <w:sz w:val="20"/>
-          <w:lang w:val="es-DO"/>
-        </w:rPr>
-        <w:t xml:space="preserve"> </w:t>
-      </w:r>
-      <w:proofErr w:type="spellStart"/>
-      <w:r>
-        <w:rPr>
-          <w:rFonts w:ascii="Times New Roman" w:hAnsi="Times New Roman" w:cs="Times New Roman"/>
-          <w:sz w:val="20"/>
-          <w:lang w:val="es-DO"/>
-        </w:rPr>
-        <w:t>effect</w:t>
-      </w:r>
-      <w:proofErr w:type="spellEnd"/>
-      <w:r>
-        <w:rPr>
-          <w:rFonts w:ascii="Times New Roman" w:hAnsi="Times New Roman" w:cs="Times New Roman"/>
-          <w:sz w:val="20"/>
-          <w:lang w:val="es-DO"/>
-        </w:rPr>
-        <w:t>”,  afectando el funcionamiento de nuestro sistema.</w:t>
+        <w:t xml:space="preserve">La productividad del equipo es menor de la esperada, por lo que </w:t>
+      </w:r>
+      <w:bookmarkStart w:id="0" w:name="_GoBack"/>
+      <w:bookmarkEnd w:id="0"/>
+      <w:r>
+        <w:rPr>
+          <w:rFonts w:ascii="Times New Roman" w:hAnsi="Times New Roman" w:cs="Times New Roman"/>
+          <w:sz w:val="20"/>
+          <w:lang w:val="es-DO"/>
+        </w:rPr>
+        <w:t>no podremos completar todas las tareas en el tiempo establecido.</w:t>
       </w:r>
     </w:p>
     <w:sectPr>

</xml_diff>